<commit_message>
Não sei o q mudou
</commit_message>
<xml_diff>
--- a/Documentacao/Core/Core - Analise de Requisitos.docx
+++ b/Documentacao/Core/Core - Analise de Requisitos.docx
@@ -473,23 +473,21 @@
           <w:sz w:val="24"/>
           <w:szCs w:val="24"/>
         </w:rPr>
-        <w:t>RF 006. Os Meio-</w:t>
-      </w:r>
-      <w:proofErr w:type="gramStart"/>
-      <w:r>
-        <w:rPr>
-          <w:sz w:val="24"/>
-          <w:szCs w:val="24"/>
-        </w:rPr>
-        <w:t>Oficias</w:t>
-      </w:r>
-      <w:proofErr w:type="gramEnd"/>
-      <w:r>
-        <w:rPr>
-          <w:sz w:val="24"/>
-          <w:szCs w:val="24"/>
-        </w:rPr>
-        <w:t xml:space="preserve"> tem a possibilidade de </w:t>
+        <w:t>RF 006. Os Meio-Oficia</w:t>
+      </w:r>
+      <w:r>
+        <w:rPr>
+          <w:sz w:val="24"/>
+          <w:szCs w:val="24"/>
+        </w:rPr>
+        <w:t>i</w:t>
+      </w:r>
+      <w:r>
+        <w:rPr>
+          <w:sz w:val="24"/>
+          <w:szCs w:val="24"/>
+        </w:rPr>
+        <w:t xml:space="preserve">s tem a possibilidade de </w:t>
       </w:r>
     </w:p>
     <w:p>
@@ -524,92 +522,69 @@
           <w:szCs w:val="24"/>
         </w:rPr>
         <w:lastRenderedPageBreak/>
-        <w:t>RF 007. Os Meio-Oficiais tem a possibilidade de adicionar aprendizes a uma turma.</w:t>
-      </w:r>
-    </w:p>
-    <w:p>
-      <w:pPr>
-        <w:spacing w:before="240" w:after="240"/>
-        <w:jc w:val="both"/>
-        <w:rPr>
-          <w:sz w:val="24"/>
-          <w:szCs w:val="24"/>
-        </w:rPr>
-      </w:pPr>
-      <w:r>
-        <w:rPr>
-          <w:sz w:val="24"/>
-          <w:szCs w:val="24"/>
-        </w:rPr>
-        <w:t>RF 008. Os Meio-Oficiais tem a possibilidade de remover aprendizes de uma turma.</w:t>
-      </w:r>
-    </w:p>
-    <w:p>
-      <w:pPr>
-        <w:spacing w:before="240" w:after="240"/>
-        <w:jc w:val="both"/>
-        <w:rPr>
-          <w:sz w:val="24"/>
-          <w:szCs w:val="24"/>
-        </w:rPr>
-      </w:pPr>
-      <w:r>
-        <w:rPr>
-          <w:sz w:val="24"/>
-          <w:szCs w:val="24"/>
-        </w:rPr>
-        <w:t>RF 009. Os Meio-Oficiais tem a possibilidade de adicionar instrutores a uma turma.</w:t>
-      </w:r>
-    </w:p>
-    <w:p>
-      <w:pPr>
-        <w:spacing w:before="240" w:after="240"/>
-        <w:jc w:val="both"/>
-        <w:rPr>
-          <w:sz w:val="24"/>
-          <w:szCs w:val="24"/>
-        </w:rPr>
-      </w:pPr>
-      <w:r>
-        <w:rPr>
-          <w:sz w:val="24"/>
-          <w:szCs w:val="24"/>
-        </w:rPr>
-        <w:t>RF 010. Os Meio-Oficiais tem a possibilidade de remover instrutores de uma turma.</w:t>
-      </w:r>
-    </w:p>
-    <w:p>
-      <w:pPr>
-        <w:spacing w:before="240" w:after="240"/>
-        <w:jc w:val="both"/>
-        <w:rPr>
-          <w:sz w:val="24"/>
-          <w:szCs w:val="24"/>
-        </w:rPr>
-      </w:pPr>
-      <w:r>
-        <w:rPr>
-          <w:sz w:val="24"/>
-          <w:szCs w:val="24"/>
-        </w:rPr>
-        <w:t>RF 011. Os Meio-Oficiais tem a possibilidade de se adicionarem a uma turma.</w:t>
-      </w:r>
-    </w:p>
-    <w:p>
-      <w:pPr>
-        <w:spacing w:before="240" w:after="240"/>
-        <w:jc w:val="both"/>
-        <w:rPr>
-          <w:sz w:val="24"/>
-          <w:szCs w:val="24"/>
-        </w:rPr>
-      </w:pPr>
-      <w:r>
-        <w:rPr>
-          <w:sz w:val="24"/>
-          <w:szCs w:val="24"/>
-        </w:rPr>
-        <w:t>RF 012. Os Meio-Oficiais tem a possibilidade de se removerem de uma turma.</w:t>
+        <w:t xml:space="preserve">RF 007. Os Meio-Oficiais tem a possibilidade de adicionar </w:t>
+      </w:r>
+      <w:r>
+        <w:rPr>
+          <w:sz w:val="24"/>
+          <w:szCs w:val="24"/>
+        </w:rPr>
+        <w:t>usuários</w:t>
+      </w:r>
+      <w:r>
+        <w:rPr>
+          <w:sz w:val="24"/>
+          <w:szCs w:val="24"/>
+        </w:rPr>
+        <w:t xml:space="preserve"> a uma turma.</w:t>
+      </w:r>
+    </w:p>
+    <w:p>
+      <w:pPr>
+        <w:spacing w:before="240" w:after="240"/>
+        <w:jc w:val="both"/>
+        <w:rPr>
+          <w:sz w:val="24"/>
+          <w:szCs w:val="24"/>
+        </w:rPr>
+      </w:pPr>
+      <w:r>
+        <w:rPr>
+          <w:sz w:val="24"/>
+          <w:szCs w:val="24"/>
+        </w:rPr>
+        <w:t xml:space="preserve">RF 008. Os Meio-Oficiais tem a possibilidade de remover </w:t>
+      </w:r>
+      <w:r>
+        <w:rPr>
+          <w:sz w:val="24"/>
+          <w:szCs w:val="24"/>
+        </w:rPr>
+        <w:t>usuários</w:t>
+      </w:r>
+      <w:r>
+        <w:rPr>
+          <w:sz w:val="24"/>
+          <w:szCs w:val="24"/>
+        </w:rPr>
+        <w:t xml:space="preserve"> de uma turma.</w:t>
+      </w:r>
+    </w:p>
+    <w:p>
+      <w:pPr>
+        <w:spacing w:before="240" w:after="240"/>
+        <w:jc w:val="both"/>
+        <w:rPr>
+          <w:sz w:val="24"/>
+          <w:szCs w:val="24"/>
+        </w:rPr>
+      </w:pPr>
+      <w:r>
+        <w:rPr>
+          <w:sz w:val="24"/>
+          <w:szCs w:val="24"/>
+        </w:rPr>
+        <w:t>RF 009. Aprendizes pertencentes a um projeto podem enviar um pedido de requisição de troca de nome para os Meio-Oficiais aprovarem.</w:t>
       </w:r>
     </w:p>
     <w:p>
@@ -657,15 +632,7 @@
         <w:jc w:val="both"/>
       </w:pPr>
       <w:r>
-        <w:t xml:space="preserve">NF 005. A tecnologia ORM utilizada para a comunicação com o Banco de Dados Microsoft SQL Server, será o </w:t>
-      </w:r>
-      <w:proofErr w:type="spellStart"/>
-      <w:r>
-        <w:t>EntityFrameworkCore</w:t>
-      </w:r>
-      <w:proofErr w:type="spellEnd"/>
-      <w:r>
-        <w:t>.</w:t>
+        <w:t>NF 005. A tecnologia ORM utilizada para a comunicação com o Banco de Dados Microsoft SQL Server, será o EntityFrameworkCore.</w:t>
       </w:r>
     </w:p>
     <w:p>
@@ -834,6 +801,7 @@
     <w:lsdException w:name="HTML Sample" w:semiHidden="1" w:unhideWhenUsed="1"/>
     <w:lsdException w:name="HTML Typewriter" w:semiHidden="1" w:unhideWhenUsed="1"/>
     <w:lsdException w:name="HTML Variable" w:semiHidden="1" w:unhideWhenUsed="1"/>
+    <w:lsdException w:name="Normal Table" w:semiHidden="1" w:unhideWhenUsed="1"/>
     <w:lsdException w:name="annotation subject" w:semiHidden="1" w:unhideWhenUsed="1"/>
     <w:lsdException w:name="No List" w:semiHidden="1" w:unhideWhenUsed="1"/>
     <w:lsdException w:name="Outline List 1" w:semiHidden="1" w:unhideWhenUsed="1"/>
@@ -880,8 +848,10 @@
     <w:lsdException w:name="Table Subtle 2" w:semiHidden="1" w:unhideWhenUsed="1"/>
     <w:lsdException w:name="Table Web 1" w:semiHidden="1" w:unhideWhenUsed="1"/>
     <w:lsdException w:name="Table Web 2" w:semiHidden="1" w:unhideWhenUsed="1"/>
+    <w:lsdException w:name="Table Web 3" w:semiHidden="1" w:unhideWhenUsed="1"/>
     <w:lsdException w:name="Balloon Text" w:semiHidden="1" w:unhideWhenUsed="1"/>
     <w:lsdException w:name="Table Grid" w:uiPriority="39"/>
+    <w:lsdException w:name="Table Theme" w:semiHidden="1" w:unhideWhenUsed="1"/>
     <w:lsdException w:name="Placeholder Text" w:semiHidden="1"/>
     <w:lsdException w:name="No Spacing" w:uiPriority="1" w:qFormat="1"/>
     <w:lsdException w:name="Light Shading" w:uiPriority="60"/>

</xml_diff>

<commit_message>
Update analise de requisitos Core
</commit_message>
<xml_diff>
--- a/Documentacao/Core/Core - Analise de Requisitos.docx
+++ b/Documentacao/Core/Core - Analise de Requisitos.docx
@@ -180,30 +180,6 @@
           <w:sz w:val="24"/>
           <w:szCs w:val="24"/>
         </w:rPr>
-        <w:t xml:space="preserve">RF 001. </w:t>
-      </w:r>
-      <w:r>
-        <w:rPr>
-          <w:sz w:val="24"/>
-          <w:szCs w:val="24"/>
-        </w:rPr>
-        <w:t>Deve haver três tipos de usuário no sistema: Aprendiz, Meio-Oficial e Instrutor.</w:t>
-      </w:r>
-    </w:p>
-    <w:p>
-      <w:pPr>
-        <w:spacing w:before="240" w:after="240"/>
-        <w:jc w:val="both"/>
-        <w:rPr>
-          <w:sz w:val="24"/>
-          <w:szCs w:val="24"/>
-        </w:rPr>
-      </w:pPr>
-      <w:r>
-        <w:rPr>
-          <w:sz w:val="24"/>
-          <w:szCs w:val="24"/>
-        </w:rPr>
         <w:t>RF 00</w:t>
       </w:r>
       <w:r>
@@ -211,6 +187,404 @@
           <w:sz w:val="24"/>
           <w:szCs w:val="24"/>
         </w:rPr>
+        <w:t>1</w:t>
+      </w:r>
+      <w:r>
+        <w:rPr>
+          <w:sz w:val="24"/>
+          <w:szCs w:val="24"/>
+        </w:rPr>
+        <w:t>.</w:t>
+      </w:r>
+      <w:r>
+        <w:rPr>
+          <w:sz w:val="24"/>
+          <w:szCs w:val="24"/>
+        </w:rPr>
+        <w:t xml:space="preserve"> Qualquer usuário pode fazer uma requisição de criação de módulo</w:t>
+      </w:r>
+      <w:r>
+        <w:rPr>
+          <w:sz w:val="24"/>
+          <w:szCs w:val="24"/>
+        </w:rPr>
+        <w:t>.</w:t>
+      </w:r>
+    </w:p>
+    <w:p>
+      <w:pPr>
+        <w:spacing w:before="240" w:after="240"/>
+        <w:jc w:val="both"/>
+        <w:rPr>
+          <w:sz w:val="24"/>
+          <w:szCs w:val="24"/>
+        </w:rPr>
+      </w:pPr>
+      <w:r>
+        <w:rPr>
+          <w:sz w:val="24"/>
+          <w:szCs w:val="24"/>
+        </w:rPr>
+        <w:t>RF 002. Qualquer usuário pertencente ao módulo desejado pode fazer uma requisição para alterar os dados do módulo</w:t>
+      </w:r>
+      <w:r>
+        <w:rPr>
+          <w:sz w:val="24"/>
+          <w:szCs w:val="24"/>
+        </w:rPr>
+        <w:t>.</w:t>
+      </w:r>
+    </w:p>
+    <w:p>
+      <w:pPr>
+        <w:spacing w:before="240" w:after="240"/>
+        <w:jc w:val="both"/>
+        <w:rPr>
+          <w:sz w:val="24"/>
+          <w:szCs w:val="24"/>
+        </w:rPr>
+      </w:pPr>
+      <w:r>
+        <w:rPr>
+          <w:sz w:val="24"/>
+          <w:szCs w:val="24"/>
+        </w:rPr>
+        <w:t>RF 00</w:t>
+      </w:r>
+      <w:r>
+        <w:rPr>
+          <w:sz w:val="24"/>
+          <w:szCs w:val="24"/>
+        </w:rPr>
+        <w:t>3</w:t>
+      </w:r>
+      <w:r>
+        <w:rPr>
+          <w:sz w:val="24"/>
+          <w:szCs w:val="24"/>
+        </w:rPr>
+        <w:t>. Qualquer usuário pertencente ao módulo desejado pode fazer uma requisição para deletar</w:t>
+      </w:r>
+      <w:r>
+        <w:rPr>
+          <w:sz w:val="24"/>
+          <w:szCs w:val="24"/>
+        </w:rPr>
+        <w:t xml:space="preserve"> </w:t>
+      </w:r>
+      <w:r>
+        <w:rPr>
+          <w:sz w:val="24"/>
+          <w:szCs w:val="24"/>
+        </w:rPr>
+        <w:t>(</w:t>
+      </w:r>
+      <w:r>
+        <w:rPr>
+          <w:sz w:val="24"/>
+          <w:szCs w:val="24"/>
+        </w:rPr>
+        <w:t>inativar</w:t>
+      </w:r>
+      <w:r>
+        <w:rPr>
+          <w:sz w:val="24"/>
+          <w:szCs w:val="24"/>
+        </w:rPr>
+        <w:t>) o módulo.</w:t>
+      </w:r>
+    </w:p>
+    <w:p>
+      <w:pPr>
+        <w:spacing w:before="240" w:after="240"/>
+        <w:jc w:val="both"/>
+        <w:rPr>
+          <w:sz w:val="24"/>
+          <w:szCs w:val="24"/>
+        </w:rPr>
+      </w:pPr>
+      <w:r>
+        <w:rPr>
+          <w:sz w:val="24"/>
+          <w:szCs w:val="24"/>
+        </w:rPr>
+        <w:t>RF 00</w:t>
+      </w:r>
+      <w:r>
+        <w:rPr>
+          <w:sz w:val="24"/>
+          <w:szCs w:val="24"/>
+        </w:rPr>
+        <w:t>4</w:t>
+      </w:r>
+      <w:r>
+        <w:rPr>
+          <w:sz w:val="24"/>
+          <w:szCs w:val="24"/>
+        </w:rPr>
+        <w:t>. Qualquer usuário pertencente ao módulo desejado pode fazer uma requisição para tornar o módulo privado.</w:t>
+      </w:r>
+    </w:p>
+    <w:p>
+      <w:pPr>
+        <w:spacing w:before="240" w:after="240"/>
+        <w:jc w:val="both"/>
+        <w:rPr>
+          <w:sz w:val="24"/>
+          <w:szCs w:val="24"/>
+        </w:rPr>
+      </w:pPr>
+      <w:r>
+        <w:rPr>
+          <w:sz w:val="24"/>
+          <w:szCs w:val="24"/>
+        </w:rPr>
+        <w:t>RF 00</w:t>
+      </w:r>
+      <w:r>
+        <w:rPr>
+          <w:sz w:val="24"/>
+          <w:szCs w:val="24"/>
+        </w:rPr>
+        <w:t>5</w:t>
+      </w:r>
+      <w:r>
+        <w:rPr>
+          <w:sz w:val="24"/>
+          <w:szCs w:val="24"/>
+        </w:rPr>
+        <w:t>. Ao entrar no módulo Core, qualquer usuário pode visualizar todos os módulos (públicos e ativos) do módulo Core.</w:t>
+      </w:r>
+    </w:p>
+    <w:p>
+      <w:pPr>
+        <w:spacing w:before="240" w:after="240"/>
+        <w:jc w:val="both"/>
+        <w:rPr>
+          <w:sz w:val="24"/>
+          <w:szCs w:val="24"/>
+        </w:rPr>
+      </w:pPr>
+      <w:r>
+        <w:rPr>
+          <w:sz w:val="24"/>
+          <w:szCs w:val="24"/>
+        </w:rPr>
+        <w:t>RF 00</w:t>
+      </w:r>
+      <w:r>
+        <w:rPr>
+          <w:sz w:val="24"/>
+          <w:szCs w:val="24"/>
+        </w:rPr>
+        <w:t>6</w:t>
+      </w:r>
+      <w:r>
+        <w:rPr>
+          <w:sz w:val="24"/>
+          <w:szCs w:val="24"/>
+        </w:rPr>
+        <w:t>. Qualquer usuário pode visualizar os cursos existentes no módulo Core.</w:t>
+      </w:r>
+    </w:p>
+    <w:p>
+      <w:pPr>
+        <w:spacing w:before="240" w:after="240"/>
+        <w:jc w:val="both"/>
+        <w:rPr>
+          <w:sz w:val="24"/>
+          <w:szCs w:val="24"/>
+        </w:rPr>
+      </w:pPr>
+      <w:r>
+        <w:rPr>
+          <w:sz w:val="24"/>
+          <w:szCs w:val="24"/>
+        </w:rPr>
+        <w:t>RF 00</w:t>
+      </w:r>
+      <w:r>
+        <w:rPr>
+          <w:sz w:val="24"/>
+          <w:szCs w:val="24"/>
+        </w:rPr>
+        <w:t>7</w:t>
+      </w:r>
+      <w:r>
+        <w:rPr>
+          <w:sz w:val="24"/>
+          <w:szCs w:val="24"/>
+        </w:rPr>
+        <w:t xml:space="preserve">. Qualquer usuário pode visualizar </w:t>
+      </w:r>
+      <w:r>
+        <w:rPr>
+          <w:sz w:val="24"/>
+          <w:szCs w:val="24"/>
+        </w:rPr>
+        <w:t>todas as turmas</w:t>
+      </w:r>
+      <w:r>
+        <w:rPr>
+          <w:sz w:val="24"/>
+          <w:szCs w:val="24"/>
+        </w:rPr>
+        <w:t xml:space="preserve"> de um curso.</w:t>
+      </w:r>
+    </w:p>
+    <w:p>
+      <w:pPr>
+        <w:spacing w:before="240" w:after="240"/>
+        <w:jc w:val="both"/>
+        <w:rPr>
+          <w:sz w:val="24"/>
+          <w:szCs w:val="24"/>
+        </w:rPr>
+      </w:pPr>
+      <w:r>
+        <w:rPr>
+          <w:sz w:val="24"/>
+          <w:szCs w:val="24"/>
+        </w:rPr>
+        <w:t>RF 00</w:t>
+      </w:r>
+      <w:r>
+        <w:rPr>
+          <w:sz w:val="24"/>
+          <w:szCs w:val="24"/>
+        </w:rPr>
+        <w:t>8</w:t>
+      </w:r>
+      <w:r>
+        <w:rPr>
+          <w:sz w:val="24"/>
+          <w:szCs w:val="24"/>
+        </w:rPr>
+        <w:t xml:space="preserve">. Os Meio-Oficiais </w:t>
+      </w:r>
+      <w:r>
+        <w:rPr>
+          <w:sz w:val="24"/>
+          <w:szCs w:val="24"/>
+        </w:rPr>
+        <w:t>podem criar cursos.</w:t>
+      </w:r>
+    </w:p>
+    <w:p>
+      <w:pPr>
+        <w:spacing w:before="240" w:after="240"/>
+        <w:jc w:val="both"/>
+        <w:rPr>
+          <w:sz w:val="24"/>
+          <w:szCs w:val="24"/>
+        </w:rPr>
+      </w:pPr>
+      <w:r>
+        <w:rPr>
+          <w:sz w:val="24"/>
+          <w:szCs w:val="24"/>
+        </w:rPr>
+        <w:t>RF 00</w:t>
+      </w:r>
+      <w:r>
+        <w:rPr>
+          <w:sz w:val="24"/>
+          <w:szCs w:val="24"/>
+        </w:rPr>
+        <w:t>9</w:t>
+      </w:r>
+      <w:r>
+        <w:rPr>
+          <w:sz w:val="24"/>
+          <w:szCs w:val="24"/>
+        </w:rPr>
+        <w:t>. Os Meio-Oficiais podem alterar o nome de um curso.</w:t>
+      </w:r>
+    </w:p>
+    <w:p>
+      <w:pPr>
+        <w:spacing w:before="240" w:after="240"/>
+        <w:jc w:val="both"/>
+        <w:rPr>
+          <w:sz w:val="24"/>
+          <w:szCs w:val="24"/>
+        </w:rPr>
+      </w:pPr>
+      <w:r>
+        <w:rPr>
+          <w:sz w:val="24"/>
+          <w:szCs w:val="24"/>
+        </w:rPr>
+        <w:t>RF 0</w:t>
+      </w:r>
+      <w:r>
+        <w:rPr>
+          <w:sz w:val="24"/>
+          <w:szCs w:val="24"/>
+        </w:rPr>
+        <w:t>10</w:t>
+      </w:r>
+      <w:r>
+        <w:rPr>
+          <w:sz w:val="24"/>
+          <w:szCs w:val="24"/>
+        </w:rPr>
+        <w:t>. Os Meio-Oficiais podem deletar (inativar) um curso.</w:t>
+      </w:r>
+    </w:p>
+    <w:p>
+      <w:pPr>
+        <w:spacing w:before="240" w:after="240"/>
+        <w:jc w:val="both"/>
+        <w:rPr>
+          <w:sz w:val="24"/>
+          <w:szCs w:val="24"/>
+        </w:rPr>
+      </w:pPr>
+      <w:r>
+        <w:rPr>
+          <w:sz w:val="24"/>
+          <w:szCs w:val="24"/>
+        </w:rPr>
+        <w:lastRenderedPageBreak/>
+        <w:t>RF 01</w:t>
+      </w:r>
+      <w:r>
+        <w:rPr>
+          <w:sz w:val="24"/>
+          <w:szCs w:val="24"/>
+        </w:rPr>
+        <w:t>1</w:t>
+      </w:r>
+      <w:r>
+        <w:rPr>
+          <w:sz w:val="24"/>
+          <w:szCs w:val="24"/>
+        </w:rPr>
+        <w:t>. Os Meio-Oficiais podem criar turmas pertencentes a um curso.</w:t>
+      </w:r>
+    </w:p>
+    <w:p>
+      <w:pPr>
+        <w:spacing w:before="240" w:after="240"/>
+        <w:jc w:val="both"/>
+        <w:rPr>
+          <w:sz w:val="24"/>
+          <w:szCs w:val="24"/>
+        </w:rPr>
+      </w:pPr>
+      <w:r>
+        <w:rPr>
+          <w:sz w:val="24"/>
+          <w:szCs w:val="24"/>
+        </w:rPr>
+        <w:t>RF 01</w:t>
+      </w:r>
+      <w:r>
+        <w:rPr>
+          <w:sz w:val="24"/>
+          <w:szCs w:val="24"/>
+        </w:rPr>
         <w:t>2</w:t>
       </w:r>
       <w:r>
@@ -218,31 +592,24 @@
           <w:sz w:val="24"/>
           <w:szCs w:val="24"/>
         </w:rPr>
-        <w:t>.</w:t>
-      </w:r>
-      <w:r>
-        <w:rPr>
-          <w:sz w:val="24"/>
-          <w:szCs w:val="24"/>
-        </w:rPr>
-        <w:t xml:space="preserve"> Qualquer usuário pode fazer uma requisição de criação de módulo</w:t>
-      </w:r>
-    </w:p>
-    <w:p>
-      <w:pPr>
-        <w:spacing w:before="240" w:after="240"/>
-        <w:jc w:val="both"/>
-        <w:rPr>
-          <w:sz w:val="24"/>
-          <w:szCs w:val="24"/>
-        </w:rPr>
-      </w:pPr>
-      <w:r>
-        <w:rPr>
-          <w:sz w:val="24"/>
-          <w:szCs w:val="24"/>
-        </w:rPr>
-        <w:t>RF 00</w:t>
+        <w:t>. Os Meio-Oficiais podem atualizar as informações de uma turma.</w:t>
+      </w:r>
+    </w:p>
+    <w:p>
+      <w:pPr>
+        <w:spacing w:before="240" w:after="240"/>
+        <w:jc w:val="both"/>
+        <w:rPr>
+          <w:sz w:val="24"/>
+          <w:szCs w:val="24"/>
+        </w:rPr>
+      </w:pPr>
+      <w:r>
+        <w:rPr>
+          <w:sz w:val="24"/>
+          <w:szCs w:val="24"/>
+        </w:rPr>
+        <w:t>RF 01</w:t>
       </w:r>
       <w:r>
         <w:rPr>
@@ -256,24 +623,24 @@
           <w:sz w:val="24"/>
           <w:szCs w:val="24"/>
         </w:rPr>
-        <w:t>. Ao criar um módulo, deve-se informar o seguinte:</w:t>
-      </w:r>
-    </w:p>
-    <w:p>
-      <w:pPr>
-        <w:spacing w:before="240" w:after="240"/>
-        <w:jc w:val="both"/>
-        <w:rPr>
-          <w:sz w:val="24"/>
-          <w:szCs w:val="24"/>
-        </w:rPr>
-      </w:pPr>
-      <w:r>
-        <w:rPr>
-          <w:sz w:val="24"/>
-          <w:szCs w:val="24"/>
-        </w:rPr>
-        <w:t>RF 00</w:t>
+        <w:t>.Os Meio-Oficiais podem deletar (inativar) turmas.</w:t>
+      </w:r>
+    </w:p>
+    <w:p>
+      <w:pPr>
+        <w:spacing w:before="240" w:after="240"/>
+        <w:jc w:val="both"/>
+        <w:rPr>
+          <w:sz w:val="24"/>
+          <w:szCs w:val="24"/>
+        </w:rPr>
+      </w:pPr>
+      <w:r>
+        <w:rPr>
+          <w:sz w:val="24"/>
+          <w:szCs w:val="24"/>
+        </w:rPr>
+        <w:t>RF 01</w:t>
       </w:r>
       <w:r>
         <w:rPr>
@@ -287,224 +654,420 @@
           <w:sz w:val="24"/>
           <w:szCs w:val="24"/>
         </w:rPr>
-        <w:t xml:space="preserve">.1. Nome, </w:t>
-      </w:r>
-      <w:r>
-        <w:rPr>
-          <w:sz w:val="24"/>
-          <w:szCs w:val="24"/>
-        </w:rPr>
-        <w:t>o nome do módulo a ser criado</w:t>
-      </w:r>
-    </w:p>
-    <w:p>
-      <w:pPr>
-        <w:spacing w:before="240" w:after="240"/>
-        <w:jc w:val="both"/>
-        <w:rPr>
-          <w:sz w:val="24"/>
-          <w:szCs w:val="24"/>
-        </w:rPr>
-      </w:pPr>
-      <w:r>
-        <w:rPr>
-          <w:sz w:val="24"/>
-          <w:szCs w:val="24"/>
-        </w:rPr>
-        <w:t>RF 00</w:t>
-      </w:r>
-      <w:r>
-        <w:rPr>
-          <w:sz w:val="24"/>
-          <w:szCs w:val="24"/>
-        </w:rPr>
-        <w:t>4</w:t>
-      </w:r>
-      <w:r>
-        <w:rPr>
-          <w:sz w:val="24"/>
-          <w:szCs w:val="24"/>
-        </w:rPr>
-        <w:t>.2. Descrição, uma descrição breve da funcionalidade do módulo.</w:t>
-      </w:r>
-    </w:p>
-    <w:p>
-      <w:pPr>
-        <w:spacing w:before="240" w:after="240"/>
-        <w:jc w:val="both"/>
-        <w:rPr>
-          <w:sz w:val="24"/>
-          <w:szCs w:val="24"/>
-        </w:rPr>
-      </w:pPr>
-      <w:r>
-        <w:rPr>
-          <w:sz w:val="24"/>
-          <w:szCs w:val="24"/>
-        </w:rPr>
-        <w:t>RF 00</w:t>
-      </w:r>
-      <w:r>
-        <w:rPr>
-          <w:sz w:val="24"/>
-          <w:szCs w:val="24"/>
-        </w:rPr>
-        <w:t>4</w:t>
-      </w:r>
-      <w:r>
-        <w:rPr>
-          <w:sz w:val="24"/>
-          <w:szCs w:val="24"/>
-        </w:rPr>
-        <w:t xml:space="preserve">.3. </w:t>
-      </w:r>
-      <w:r>
-        <w:rPr>
-          <w:sz w:val="24"/>
-          <w:szCs w:val="24"/>
-        </w:rPr>
-        <w:t xml:space="preserve">Público, </w:t>
-      </w:r>
-      <w:r>
-        <w:rPr>
-          <w:sz w:val="24"/>
-          <w:szCs w:val="24"/>
-        </w:rPr>
-        <w:t xml:space="preserve">um valor booleano indicando se </w:t>
-      </w:r>
-      <w:r>
-        <w:rPr>
-          <w:sz w:val="24"/>
-          <w:szCs w:val="24"/>
-        </w:rPr>
-        <w:t>o módulo é público ou não.</w:t>
-      </w:r>
-    </w:p>
-    <w:p>
-      <w:pPr>
-        <w:spacing w:before="240" w:after="240"/>
-        <w:jc w:val="both"/>
-        <w:rPr>
-          <w:sz w:val="24"/>
-          <w:szCs w:val="24"/>
-        </w:rPr>
-      </w:pPr>
-      <w:r>
-        <w:rPr>
-          <w:sz w:val="24"/>
-          <w:szCs w:val="24"/>
-        </w:rPr>
-        <w:t>RF 00</w:t>
-      </w:r>
-      <w:r>
-        <w:rPr>
-          <w:sz w:val="24"/>
-          <w:szCs w:val="24"/>
-        </w:rPr>
-        <w:t>4</w:t>
-      </w:r>
-      <w:r>
-        <w:rPr>
-          <w:sz w:val="24"/>
-          <w:szCs w:val="24"/>
-        </w:rPr>
-        <w:t>.4. Imagem, opcional, uma imagem para representar o módulo.</w:t>
-      </w:r>
-    </w:p>
-    <w:p>
-      <w:pPr>
-        <w:spacing w:before="240" w:after="240"/>
-        <w:jc w:val="both"/>
-        <w:rPr>
-          <w:sz w:val="24"/>
-          <w:szCs w:val="24"/>
-        </w:rPr>
-      </w:pPr>
-      <w:r>
-        <w:rPr>
-          <w:sz w:val="24"/>
-          <w:szCs w:val="24"/>
-        </w:rPr>
-        <w:t>RF 00</w:t>
-      </w:r>
-      <w:r>
-        <w:rPr>
-          <w:sz w:val="24"/>
-          <w:szCs w:val="24"/>
-        </w:rPr>
-        <w:t>4</w:t>
-      </w:r>
-      <w:r>
-        <w:rPr>
-          <w:sz w:val="24"/>
-          <w:szCs w:val="24"/>
-        </w:rPr>
-        <w:t>.5. Colaboradores, uma lista de aprendizes ou meio-oficiais que podem trabalhar e colaborar em conjunto no módulo.</w:t>
-      </w:r>
-    </w:p>
-    <w:p>
-      <w:pPr>
-        <w:spacing w:before="240" w:after="240"/>
-        <w:jc w:val="both"/>
-        <w:rPr>
-          <w:sz w:val="24"/>
-          <w:szCs w:val="24"/>
-        </w:rPr>
-      </w:pPr>
-      <w:r>
-        <w:rPr>
-          <w:sz w:val="24"/>
-          <w:szCs w:val="24"/>
-        </w:rPr>
-        <w:t>RF 005. Os Meio-Oficiais tem a possibilidade de criar cursos no módulo.</w:t>
-      </w:r>
-    </w:p>
-    <w:p>
-      <w:pPr>
-        <w:spacing w:before="240" w:after="240"/>
-        <w:jc w:val="both"/>
-        <w:rPr>
-          <w:sz w:val="24"/>
-          <w:szCs w:val="24"/>
-        </w:rPr>
-      </w:pPr>
-      <w:r>
-        <w:rPr>
-          <w:sz w:val="24"/>
-          <w:szCs w:val="24"/>
-        </w:rPr>
-        <w:t>RF 006. Os Meio-Oficia</w:t>
-      </w:r>
-      <w:r>
-        <w:rPr>
-          <w:sz w:val="24"/>
-          <w:szCs w:val="24"/>
-        </w:rPr>
-        <w:t>i</w:t>
-      </w:r>
-      <w:r>
-        <w:rPr>
-          <w:sz w:val="24"/>
-          <w:szCs w:val="24"/>
-        </w:rPr>
-        <w:t xml:space="preserve">s tem a possibilidade de </w:t>
-      </w:r>
-    </w:p>
-    <w:p>
-      <w:pPr>
-        <w:spacing w:before="240" w:after="240"/>
-        <w:jc w:val="both"/>
-        <w:rPr>
-          <w:sz w:val="24"/>
-          <w:szCs w:val="24"/>
-        </w:rPr>
-      </w:pPr>
-      <w:r>
-        <w:rPr>
-          <w:sz w:val="24"/>
-          <w:szCs w:val="24"/>
-        </w:rPr>
-        <w:t>RF 006. Os Meio-Oficiais tem a possibilidade de criar turmas no módulo.</w:t>
+        <w:t>. Os Meio-Oficiais podem alterar o curso de uma turma.</w:t>
+      </w:r>
+    </w:p>
+    <w:p>
+      <w:pPr>
+        <w:spacing w:before="240" w:after="240"/>
+        <w:jc w:val="both"/>
+        <w:rPr>
+          <w:sz w:val="24"/>
+          <w:szCs w:val="24"/>
+        </w:rPr>
+      </w:pPr>
+      <w:r>
+        <w:rPr>
+          <w:sz w:val="24"/>
+          <w:szCs w:val="24"/>
+        </w:rPr>
+        <w:t>RF 01</w:t>
+      </w:r>
+      <w:r>
+        <w:rPr>
+          <w:sz w:val="24"/>
+          <w:szCs w:val="24"/>
+        </w:rPr>
+        <w:t>5</w:t>
+      </w:r>
+      <w:r>
+        <w:rPr>
+          <w:sz w:val="24"/>
+          <w:szCs w:val="24"/>
+        </w:rPr>
+        <w:t>. Os Meio-Oficiais podem adicionar usuários a uma turma.</w:t>
+      </w:r>
+    </w:p>
+    <w:p>
+      <w:pPr>
+        <w:spacing w:before="240" w:after="240"/>
+        <w:jc w:val="both"/>
+        <w:rPr>
+          <w:sz w:val="24"/>
+          <w:szCs w:val="24"/>
+        </w:rPr>
+      </w:pPr>
+      <w:r>
+        <w:rPr>
+          <w:sz w:val="24"/>
+          <w:szCs w:val="24"/>
+        </w:rPr>
+        <w:t>RF 01</w:t>
+      </w:r>
+      <w:r>
+        <w:rPr>
+          <w:sz w:val="24"/>
+          <w:szCs w:val="24"/>
+        </w:rPr>
+        <w:t>6</w:t>
+      </w:r>
+      <w:r>
+        <w:rPr>
+          <w:sz w:val="24"/>
+          <w:szCs w:val="24"/>
+        </w:rPr>
+        <w:t>. Os Meio-Oficiais podem remover usuários de uma turma.</w:t>
+      </w:r>
+    </w:p>
+    <w:p>
+      <w:pPr>
+        <w:spacing w:before="240" w:after="240"/>
+        <w:jc w:val="both"/>
+        <w:rPr>
+          <w:sz w:val="24"/>
+          <w:szCs w:val="24"/>
+        </w:rPr>
+      </w:pPr>
+      <w:r>
+        <w:rPr>
+          <w:sz w:val="24"/>
+          <w:szCs w:val="24"/>
+        </w:rPr>
+        <w:t>RF 01</w:t>
+      </w:r>
+      <w:r>
+        <w:rPr>
+          <w:sz w:val="24"/>
+          <w:szCs w:val="24"/>
+        </w:rPr>
+        <w:t>7</w:t>
+      </w:r>
+      <w:r>
+        <w:rPr>
+          <w:sz w:val="24"/>
+          <w:szCs w:val="24"/>
+        </w:rPr>
+        <w:t>. Os Meio-Oficiais podem visualizar todas as requisições não processadas feitas por qualquer módulo.</w:t>
+      </w:r>
+    </w:p>
+    <w:p>
+      <w:pPr>
+        <w:spacing w:before="240" w:after="240"/>
+        <w:jc w:val="both"/>
+        <w:rPr>
+          <w:sz w:val="24"/>
+          <w:szCs w:val="24"/>
+        </w:rPr>
+      </w:pPr>
+      <w:r>
+        <w:rPr>
+          <w:sz w:val="24"/>
+          <w:szCs w:val="24"/>
+        </w:rPr>
+        <w:t>RF 01</w:t>
+      </w:r>
+      <w:r>
+        <w:rPr>
+          <w:sz w:val="24"/>
+          <w:szCs w:val="24"/>
+        </w:rPr>
+        <w:t>8</w:t>
+      </w:r>
+      <w:r>
+        <w:rPr>
+          <w:sz w:val="24"/>
+          <w:szCs w:val="24"/>
+        </w:rPr>
+        <w:t>. Os Meio-Oficiais podem aceitar as requisições.</w:t>
+      </w:r>
+    </w:p>
+    <w:p>
+      <w:pPr>
+        <w:spacing w:before="240" w:after="240"/>
+        <w:jc w:val="both"/>
+        <w:rPr>
+          <w:sz w:val="24"/>
+          <w:szCs w:val="24"/>
+        </w:rPr>
+      </w:pPr>
+      <w:r>
+        <w:rPr>
+          <w:sz w:val="24"/>
+          <w:szCs w:val="24"/>
+        </w:rPr>
+        <w:t>RF 01</w:t>
+      </w:r>
+      <w:r>
+        <w:rPr>
+          <w:sz w:val="24"/>
+          <w:szCs w:val="24"/>
+        </w:rPr>
+        <w:t>9</w:t>
+      </w:r>
+      <w:r>
+        <w:rPr>
+          <w:sz w:val="24"/>
+          <w:szCs w:val="24"/>
+        </w:rPr>
+        <w:t>. Os Meio-Oficiais podem ignorar as requisições.</w:t>
+      </w:r>
+    </w:p>
+    <w:p>
+      <w:pPr>
+        <w:spacing w:before="240" w:after="240"/>
+        <w:jc w:val="both"/>
+        <w:rPr>
+          <w:sz w:val="24"/>
+          <w:szCs w:val="24"/>
+        </w:rPr>
+      </w:pPr>
+      <w:r>
+        <w:rPr>
+          <w:sz w:val="24"/>
+          <w:szCs w:val="24"/>
+        </w:rPr>
+        <w:t>RF 0</w:t>
+      </w:r>
+      <w:r>
+        <w:rPr>
+          <w:sz w:val="24"/>
+          <w:szCs w:val="24"/>
+        </w:rPr>
+        <w:t>20</w:t>
+      </w:r>
+      <w:r>
+        <w:rPr>
+          <w:sz w:val="24"/>
+          <w:szCs w:val="24"/>
+        </w:rPr>
+        <w:t>. Os Meio-Oficiais podem recusar as requisições.</w:t>
+      </w:r>
+    </w:p>
+    <w:p>
+      <w:pPr>
+        <w:spacing w:before="240" w:after="240"/>
+        <w:jc w:val="both"/>
+        <w:rPr>
+          <w:sz w:val="24"/>
+          <w:szCs w:val="24"/>
+          <w:u w:val="single"/>
+        </w:rPr>
+      </w:pPr>
+      <w:r>
+        <w:rPr>
+          <w:sz w:val="24"/>
+          <w:szCs w:val="24"/>
+        </w:rPr>
+        <w:t>RF 02</w:t>
+      </w:r>
+      <w:r>
+        <w:rPr>
+          <w:sz w:val="24"/>
+          <w:szCs w:val="24"/>
+        </w:rPr>
+        <w:t>1</w:t>
+      </w:r>
+      <w:r>
+        <w:rPr>
+          <w:sz w:val="24"/>
+          <w:szCs w:val="24"/>
+        </w:rPr>
+        <w:t>. Os Meio-Oficiais podem alterar o cargo de qualquer usuário, incluindo eles mesmos.</w:t>
+      </w:r>
+    </w:p>
+    <w:p>
+      <w:pPr>
+        <w:spacing w:before="240" w:after="240"/>
+        <w:jc w:val="both"/>
+        <w:rPr>
+          <w:sz w:val="24"/>
+          <w:szCs w:val="24"/>
+        </w:rPr>
+      </w:pPr>
+    </w:p>
+    <w:p>
+      <w:pPr>
+        <w:pStyle w:val="Ttulo2"/>
+      </w:pPr>
+      <w:r>
+        <w:t>Requisitos Não Funcionais</w:t>
+      </w:r>
+    </w:p>
+    <w:p>
+      <w:pPr>
+        <w:spacing w:before="240" w:after="240"/>
+        <w:jc w:val="both"/>
+        <w:rPr>
+          <w:sz w:val="24"/>
+          <w:szCs w:val="24"/>
+        </w:rPr>
+      </w:pPr>
+    </w:p>
+    <w:p>
+      <w:pPr>
+        <w:spacing w:before="240" w:after="240"/>
+        <w:jc w:val="both"/>
+        <w:rPr>
+          <w:sz w:val="24"/>
+          <w:szCs w:val="24"/>
+        </w:rPr>
+      </w:pPr>
+      <w:r>
+        <w:rPr>
+          <w:sz w:val="24"/>
+          <w:szCs w:val="24"/>
+        </w:rPr>
+        <w:t>NF 001. A tecnologia de Banco de Dados utilizada será o Microsoft SQL Server.</w:t>
+      </w:r>
+    </w:p>
+    <w:p>
+      <w:pPr>
+        <w:spacing w:before="240" w:after="240"/>
+        <w:jc w:val="both"/>
+        <w:rPr>
+          <w:sz w:val="24"/>
+          <w:szCs w:val="24"/>
+        </w:rPr>
+      </w:pPr>
+      <w:r>
+        <w:rPr>
+          <w:sz w:val="24"/>
+          <w:szCs w:val="24"/>
+        </w:rPr>
+        <w:t xml:space="preserve">NF 002. </w:t>
+      </w:r>
+      <w:r>
+        <w:rPr>
+          <w:sz w:val="24"/>
+          <w:szCs w:val="24"/>
+        </w:rPr>
+        <w:t>A tecnologia de API utilizada será a linguagem de programação C#.</w:t>
+      </w:r>
+    </w:p>
+    <w:p>
+      <w:pPr>
+        <w:spacing w:before="240" w:after="240"/>
+        <w:jc w:val="both"/>
+        <w:rPr>
+          <w:sz w:val="24"/>
+          <w:szCs w:val="24"/>
+        </w:rPr>
+      </w:pPr>
+      <w:r>
+        <w:rPr>
+          <w:sz w:val="24"/>
+          <w:szCs w:val="24"/>
+        </w:rPr>
+        <w:t>NF 003. A tecnologia de ORM utilizada será o Entity Framework Core.</w:t>
+      </w:r>
+    </w:p>
+    <w:p>
+      <w:pPr>
+        <w:spacing w:before="240" w:after="240"/>
+        <w:jc w:val="both"/>
+        <w:rPr>
+          <w:sz w:val="24"/>
+          <w:szCs w:val="24"/>
+        </w:rPr>
+      </w:pPr>
+      <w:r>
+        <w:rPr>
+          <w:sz w:val="24"/>
+          <w:szCs w:val="24"/>
+        </w:rPr>
+        <w:t>NF 004. A tecnologia de Interface Web utilizada será o Angular.</w:t>
+      </w:r>
+    </w:p>
+    <w:p>
+      <w:pPr>
+        <w:spacing w:before="240" w:after="240"/>
+        <w:jc w:val="both"/>
+        <w:rPr>
+          <w:sz w:val="24"/>
+          <w:szCs w:val="24"/>
+        </w:rPr>
+      </w:pPr>
+      <w:r>
+        <w:rPr>
+          <w:sz w:val="24"/>
+          <w:szCs w:val="24"/>
+        </w:rPr>
+        <w:t>N</w:t>
+      </w:r>
+      <w:r>
+        <w:rPr>
+          <w:sz w:val="24"/>
+          <w:szCs w:val="24"/>
+        </w:rPr>
+        <w:t>F 00</w:t>
+      </w:r>
+      <w:r>
+        <w:rPr>
+          <w:sz w:val="24"/>
+          <w:szCs w:val="24"/>
+        </w:rPr>
+        <w:t>5</w:t>
+      </w:r>
+      <w:r>
+        <w:rPr>
+          <w:sz w:val="24"/>
+          <w:szCs w:val="24"/>
+        </w:rPr>
+        <w:t>. Deve haver três tipos de usuário no sistema: Aprendiz, Meio-Oficial e Instrutor.</w:t>
+      </w:r>
+    </w:p>
+    <w:p>
+      <w:pPr>
+        <w:spacing w:before="240" w:after="240"/>
+        <w:jc w:val="both"/>
+      </w:pPr>
+      <w:r>
+        <w:rPr>
+          <w:sz w:val="24"/>
+          <w:szCs w:val="24"/>
+        </w:rPr>
+        <w:t>NF 006. Ao criar um módulo, deve-se informar a quantidade de Interfaces Web, APIs, Banco de Dados e Sistemas Embarcados presentes no módulo.</w:t>
+      </w:r>
+    </w:p>
+    <w:p>
+      <w:pPr>
+        <w:spacing w:before="240" w:after="240"/>
+        <w:jc w:val="both"/>
+        <w:rPr>
+          <w:sz w:val="24"/>
+          <w:szCs w:val="24"/>
+        </w:rPr>
+      </w:pPr>
+      <w:r>
+        <w:rPr>
+          <w:sz w:val="24"/>
+          <w:szCs w:val="24"/>
+        </w:rPr>
+        <w:t>NF 00</w:t>
+      </w:r>
+      <w:r>
+        <w:rPr>
+          <w:sz w:val="24"/>
+          <w:szCs w:val="24"/>
+        </w:rPr>
+        <w:t>7. Não deve haver dois cursos com o mesmo nome simultaneamente.</w:t>
+      </w:r>
+    </w:p>
+    <w:p>
+      <w:pPr>
+        <w:spacing w:before="240" w:after="240"/>
+        <w:jc w:val="both"/>
+        <w:rPr>
+          <w:sz w:val="24"/>
+          <w:szCs w:val="24"/>
+        </w:rPr>
+      </w:pPr>
+      <w:r>
+        <w:rPr>
+          <w:sz w:val="24"/>
+          <w:szCs w:val="24"/>
+        </w:rPr>
+        <w:t>NF 008. Não deve haver duas turmas de um mesmo curso com o mesmo nome simultaneamente.</w:t>
       </w:r>
     </w:p>
     <w:p>
@@ -522,150 +1085,34 @@
           <w:szCs w:val="24"/>
         </w:rPr>
         <w:lastRenderedPageBreak/>
-        <w:t xml:space="preserve">RF 007. Os Meio-Oficiais tem a possibilidade de adicionar </w:t>
-      </w:r>
-      <w:r>
-        <w:rPr>
-          <w:sz w:val="24"/>
-          <w:szCs w:val="24"/>
-        </w:rPr>
-        <w:t>usuários</w:t>
-      </w:r>
-      <w:r>
-        <w:rPr>
-          <w:sz w:val="24"/>
-          <w:szCs w:val="24"/>
-        </w:rPr>
-        <w:t xml:space="preserve"> a uma turma.</w:t>
-      </w:r>
-    </w:p>
-    <w:p>
-      <w:pPr>
-        <w:spacing w:before="240" w:after="240"/>
-        <w:jc w:val="both"/>
-        <w:rPr>
-          <w:sz w:val="24"/>
-          <w:szCs w:val="24"/>
-        </w:rPr>
-      </w:pPr>
-      <w:r>
-        <w:rPr>
-          <w:sz w:val="24"/>
-          <w:szCs w:val="24"/>
-        </w:rPr>
-        <w:t xml:space="preserve">RF 008. Os Meio-Oficiais tem a possibilidade de remover </w:t>
-      </w:r>
-      <w:r>
-        <w:rPr>
-          <w:sz w:val="24"/>
-          <w:szCs w:val="24"/>
-        </w:rPr>
-        <w:t>usuários</w:t>
-      </w:r>
-      <w:r>
-        <w:rPr>
-          <w:sz w:val="24"/>
-          <w:szCs w:val="24"/>
-        </w:rPr>
-        <w:t xml:space="preserve"> de uma turma.</w:t>
-      </w:r>
-    </w:p>
-    <w:p>
-      <w:pPr>
-        <w:spacing w:before="240" w:after="240"/>
-        <w:jc w:val="both"/>
-        <w:rPr>
-          <w:sz w:val="24"/>
-          <w:szCs w:val="24"/>
-        </w:rPr>
-      </w:pPr>
-      <w:r>
-        <w:rPr>
-          <w:sz w:val="24"/>
-          <w:szCs w:val="24"/>
-        </w:rPr>
-        <w:t>RF 009. Aprendizes pertencentes a um projeto podem enviar um pedido de requisição de troca de nome para os Meio-Oficiais aprovarem.</w:t>
-      </w:r>
-    </w:p>
-    <w:p>
-      <w:pPr>
-        <w:spacing w:before="240" w:after="240"/>
-        <w:jc w:val="both"/>
-        <w:rPr>
-          <w:sz w:val="24"/>
-          <w:szCs w:val="24"/>
-        </w:rPr>
-      </w:pPr>
-    </w:p>
-    <w:p>
-      <w:pPr>
-        <w:pStyle w:val="Ttulo2"/>
-      </w:pPr>
-      <w:r>
-        <w:t>Requisitos Não Funcionais</w:t>
-      </w:r>
-    </w:p>
-    <w:p>
-      <w:pPr>
-        <w:spacing w:before="240" w:after="240"/>
-        <w:jc w:val="both"/>
-      </w:pPr>
-    </w:p>
-    <w:p>
-      <w:pPr>
-        <w:spacing w:before="240" w:after="240"/>
-        <w:jc w:val="both"/>
-      </w:pPr>
-      <w:r>
-        <w:t xml:space="preserve">NF 003. O Banco de Dados </w:t>
-      </w:r>
-      <w:r>
-        <w:t xml:space="preserve">utilizar a tecnologia de Banco </w:t>
-      </w:r>
-      <w:r>
-        <w:t>Microsoft SQL Server.</w:t>
-      </w:r>
-    </w:p>
-    <w:p>
-      <w:pPr>
-        <w:spacing w:before="240" w:after="240"/>
-        <w:jc w:val="both"/>
-      </w:pPr>
-      <w:r>
-        <w:t>NF 005. A tecnologia ORM utilizada para a comunicação com o Banco de Dados Microsoft SQL Server, será o EntityFrameworkCore.</w:t>
-      </w:r>
-    </w:p>
-    <w:p>
-      <w:pPr>
-        <w:spacing w:before="240" w:after="240"/>
-        <w:jc w:val="both"/>
-      </w:pPr>
-      <w:r>
-        <w:t xml:space="preserve">NF 006. A tecnologia usada </w:t>
-      </w:r>
-      <w:r>
-        <w:t>para o desenvolvimento da</w:t>
-      </w:r>
-      <w:r>
-        <w:t xml:space="preserve"> API será a linguagem de programação C#.</w:t>
-      </w:r>
-    </w:p>
-    <w:p>
-      <w:pPr>
-        <w:spacing w:before="240" w:after="240"/>
-        <w:jc w:val="both"/>
-      </w:pPr>
-      <w:r>
-        <w:t xml:space="preserve">NF 007. </w:t>
-      </w:r>
-      <w:r>
-        <w:t>A tecnologia usada para o desenvolvimento das páginas web será o Angular.</w:t>
-      </w:r>
-    </w:p>
-    <w:p>
-      <w:pPr>
-        <w:spacing w:before="240" w:after="240"/>
-        <w:jc w:val="both"/>
+        <w:t>NF 009. Uma turma não pode ter uma data de início mais recente ou igual a data de fim.</w:t>
+      </w:r>
+    </w:p>
+    <w:p>
+      <w:pPr>
+        <w:spacing w:before="240" w:after="240"/>
+        <w:jc w:val="both"/>
+        <w:rPr>
+          <w:sz w:val="24"/>
+          <w:szCs w:val="24"/>
+        </w:rPr>
+      </w:pPr>
+      <w:r>
+        <w:rPr>
+          <w:sz w:val="24"/>
+          <w:szCs w:val="24"/>
+        </w:rPr>
+        <w:t>NF 010. O mesmo usuário não pode ser adicionado duas vezes em uma mesma turma ao mesmo tempo.</w:t>
+      </w:r>
+    </w:p>
+    <w:p>
+      <w:pPr>
+        <w:spacing w:before="240" w:after="240"/>
+        <w:jc w:val="both"/>
+        <w:rPr>
+          <w:sz w:val="24"/>
+          <w:szCs w:val="24"/>
+        </w:rPr>
       </w:pPr>
     </w:p>
     <w:sectPr>

</xml_diff>